<commit_message>
third alpha and video
</commit_message>
<xml_diff>
--- a/alpha version 2.docx
+++ b/alpha version 2.docx
@@ -1083,6 +1083,7 @@
             </w:r>
           </w:p>
         </w:tc>
+        <w:bookmarkStart w:id="0" w:name="_GoBack"/>
         <w:tc>
           <w:tcPr>
             <w:tcW w:w="6237" w:type="dxa"/>
@@ -1096,6 +1097,73 @@
                 <w:szCs w:val="24"/>
               </w:rPr>
             </w:pPr>
+            <w:r>
+              <w:rPr>
+                <w:rFonts w:ascii="Arial" w:hAnsi="Arial"/>
+                <w:sz w:val="24"/>
+                <w:szCs w:val="24"/>
+              </w:rPr>
+              <w:fldChar w:fldCharType="begin"/>
+            </w:r>
+            <w:r>
+              <w:rPr>
+                <w:rFonts w:ascii="Arial" w:hAnsi="Arial"/>
+                <w:sz w:val="24"/>
+                <w:szCs w:val="24"/>
+              </w:rPr>
+              <w:instrText xml:space="preserve"> HYPERLINK "https://www.youtube.com/watch?v=bs-Gj-3S56g&amp;feature=youtu.be" </w:instrText>
+            </w:r>
+            <w:r>
+              <w:rPr>
+                <w:rFonts w:ascii="Arial" w:hAnsi="Arial"/>
+                <w:sz w:val="24"/>
+                <w:szCs w:val="24"/>
+              </w:rPr>
+            </w:r>
+            <w:r>
+              <w:rPr>
+                <w:rFonts w:ascii="Arial" w:hAnsi="Arial"/>
+                <w:sz w:val="24"/>
+                <w:szCs w:val="24"/>
+              </w:rPr>
+              <w:fldChar w:fldCharType="separate"/>
+            </w:r>
+            <w:r>
+              <w:rPr>
+                <w:rStyle w:val="Hyperlink"/>
+                <w:rFonts w:ascii="Arial" w:hAnsi="Arial"/>
+                <w:sz w:val="24"/>
+                <w:szCs w:val="24"/>
+              </w:rPr>
+              <w:t>https://www.youtub</w:t>
+            </w:r>
+            <w:r>
+              <w:rPr>
+                <w:rStyle w:val="Hyperlink"/>
+                <w:rFonts w:ascii="Arial" w:hAnsi="Arial"/>
+                <w:sz w:val="24"/>
+                <w:szCs w:val="24"/>
+              </w:rPr>
+              <w:t>e</w:t>
+            </w:r>
+            <w:r>
+              <w:rPr>
+                <w:rStyle w:val="Hyperlink"/>
+                <w:rFonts w:ascii="Arial" w:hAnsi="Arial"/>
+                <w:sz w:val="24"/>
+                <w:szCs w:val="24"/>
+              </w:rPr>
+              <w:t>.com/watch?v=bs-Gj-3S56g&amp;feature=youtu.be</w:t>
+            </w:r>
+            <w:r>
+              <w:rPr>
+                <w:rFonts w:ascii="Arial" w:hAnsi="Arial"/>
+                <w:sz w:val="24"/>
+                <w:szCs w:val="24"/>
+              </w:rPr>
+              <w:fldChar w:fldCharType="end"/>
+            </w:r>
+            <w:bookmarkEnd w:id="0"/>
           </w:p>
         </w:tc>
       </w:tr>
@@ -4085,7 +4153,7 @@
           <w:rtl/>
         </w:rPr>
       </w:pPr>
-      <w:bookmarkStart w:id="0" w:name="_Toc504920295"/>
+      <w:bookmarkStart w:id="1" w:name="_Toc504920295"/>
       <w:r>
         <w:rPr>
           <w:rFonts w:ascii="Arial" w:hAnsi="Arial" w:cs="Arial"/>
@@ -4094,7 +4162,7 @@
         <w:lastRenderedPageBreak/>
         <w:t>מבוא</w:t>
       </w:r>
-      <w:bookmarkEnd w:id="0"/>
+      <w:bookmarkEnd w:id="1"/>
       <w:r>
         <w:rPr>
           <w:rFonts w:ascii="Arial" w:hAnsi="Arial" w:cs="Arial"/>
@@ -5021,7 +5089,7 @@
           <w:rtl/>
         </w:rPr>
       </w:pPr>
-      <w:bookmarkStart w:id="1" w:name="_Toc504920296"/>
+      <w:bookmarkStart w:id="2" w:name="_Toc504920296"/>
       <w:r>
         <w:rPr>
           <w:rFonts w:ascii="Arial" w:hAnsi="Arial" w:cs="Arial"/>
@@ -5029,7 +5097,7 @@
         </w:rPr>
         <w:t>תיאור הבעיה</w:t>
       </w:r>
-      <w:bookmarkEnd w:id="1"/>
+      <w:bookmarkEnd w:id="2"/>
     </w:p>
     <w:p>
       <w:pPr>
@@ -5411,7 +5479,7 @@
           <w:rtl/>
         </w:rPr>
       </w:pPr>
-      <w:bookmarkStart w:id="2" w:name="_Toc504920297"/>
+      <w:bookmarkStart w:id="3" w:name="_Toc504920297"/>
       <w:r>
         <w:rPr>
           <w:rFonts w:ascii="Arial" w:hAnsi="Arial" w:cs="Arial"/>
@@ -5426,7 +5494,7 @@
         </w:rPr>
         <w:t xml:space="preserve"> ואפיון  הבעיה</w:t>
       </w:r>
-      <w:bookmarkEnd w:id="2"/>
+      <w:bookmarkEnd w:id="3"/>
       <w:r>
         <w:rPr>
           <w:rFonts w:ascii="Arial" w:hAnsi="Arial" w:cs="Arial"/>
@@ -5719,7 +5787,7 @@
           <w:rtl/>
         </w:rPr>
       </w:pPr>
-      <w:bookmarkStart w:id="3" w:name="_Toc504920298"/>
+      <w:bookmarkStart w:id="4" w:name="_Toc504920298"/>
       <w:r>
         <w:rPr>
           <w:rFonts w:ascii="Arial" w:hAnsi="Arial" w:cs="Arial"/>
@@ -5727,7 +5795,7 @@
         </w:rPr>
         <w:t>הבעיה מבחינת הנדסת תוכנה</w:t>
       </w:r>
-      <w:bookmarkEnd w:id="3"/>
+      <w:bookmarkEnd w:id="4"/>
     </w:p>
     <w:p>
       <w:pPr>
@@ -5965,7 +6033,7 @@
           <w:rFonts w:ascii="Arial" w:hAnsi="Arial" w:cs="Arial"/>
         </w:rPr>
       </w:pPr>
-      <w:bookmarkStart w:id="4" w:name="_Toc504920299"/>
+      <w:bookmarkStart w:id="5" w:name="_Toc504920299"/>
       <w:r>
         <w:rPr>
           <w:rFonts w:ascii="Arial" w:hAnsi="Arial" w:cs="Arial"/>
@@ -5973,7 +6041,7 @@
         </w:rPr>
         <w:t>תיאור הפתרון</w:t>
       </w:r>
-      <w:bookmarkEnd w:id="4"/>
+      <w:bookmarkEnd w:id="5"/>
     </w:p>
     <w:p>
       <w:pPr>
@@ -6292,7 +6360,7 @@
           <w:rtl/>
         </w:rPr>
       </w:pPr>
-      <w:bookmarkStart w:id="5" w:name="_Toc504920300"/>
+      <w:bookmarkStart w:id="6" w:name="_Toc504920300"/>
       <w:r>
         <w:rPr>
           <w:rFonts w:ascii="Arial" w:hAnsi="Arial" w:cs="Arial"/>
@@ -6300,7 +6368,7 @@
         </w:rPr>
         <w:t>מהי המערכת</w:t>
       </w:r>
-      <w:bookmarkEnd w:id="5"/>
+      <w:bookmarkEnd w:id="6"/>
     </w:p>
     <w:p>
       <w:pPr>
@@ -6442,7 +6510,7 @@
           <w:rtl/>
         </w:rPr>
       </w:pPr>
-      <w:bookmarkStart w:id="6" w:name="_Toc504920301"/>
+      <w:bookmarkStart w:id="7" w:name="_Toc504920301"/>
       <w:r>
         <w:rPr>
           <w:rFonts w:ascii="Arial" w:hAnsi="Arial" w:cs="Arial"/>
@@ -6450,7 +6518,7 @@
         </w:rPr>
         <w:t>תהליכים ונתוני המערכת</w:t>
       </w:r>
-      <w:bookmarkEnd w:id="6"/>
+      <w:bookmarkEnd w:id="7"/>
     </w:p>
     <w:p>
       <w:pPr>
@@ -6499,7 +6567,7 @@
           <w:rtl/>
         </w:rPr>
       </w:pPr>
-      <w:bookmarkStart w:id="7" w:name="_Toc504920302"/>
+      <w:bookmarkStart w:id="8" w:name="_Toc504920302"/>
       <w:r>
         <w:rPr>
           <w:rFonts w:ascii="Arial" w:hAnsi="Arial" w:cs="Arial"/>
@@ -6508,7 +6576,7 @@
         <w:lastRenderedPageBreak/>
         <w:t>תיאור הפתרון המוצע</w:t>
       </w:r>
-      <w:bookmarkEnd w:id="7"/>
+      <w:bookmarkEnd w:id="8"/>
       <w:r>
         <w:rPr>
           <w:rFonts w:ascii="Arial" w:hAnsi="Arial" w:cs="Arial"/>
@@ -6555,7 +6623,7 @@
           <w:rtl/>
         </w:rPr>
       </w:pPr>
-      <w:bookmarkStart w:id="8" w:name="_Toc504920303"/>
+      <w:bookmarkStart w:id="9" w:name="_Toc504920303"/>
       <w:r>
         <w:rPr>
           <w:rFonts w:ascii="Arial" w:hAnsi="Arial" w:cs="Arial"/>
@@ -6563,7 +6631,7 @@
         </w:rPr>
         <w:t>תיאור הכלים המשמשים לפתרון</w:t>
       </w:r>
-      <w:bookmarkEnd w:id="8"/>
+      <w:bookmarkEnd w:id="9"/>
       <w:r>
         <w:rPr>
           <w:rFonts w:ascii="Arial" w:hAnsi="Arial" w:cs="Arial"/>
@@ -6691,7 +6759,7 @@
           <w:rtl/>
         </w:rPr>
       </w:pPr>
-      <w:bookmarkStart w:id="9" w:name="_Toc504920304"/>
+      <w:bookmarkStart w:id="10" w:name="_Toc504920304"/>
       <w:r>
         <w:rPr>
           <w:rFonts w:ascii="Arial" w:hAnsi="Arial" w:cs="Arial" w:hint="cs"/>
@@ -6699,7 +6767,7 @@
         </w:rPr>
         <w:t>תכנית הבדיקות</w:t>
       </w:r>
-      <w:bookmarkEnd w:id="9"/>
+      <w:bookmarkEnd w:id="10"/>
     </w:p>
     <w:p>
       <w:pPr>
@@ -7054,7 +7122,7 @@
           <w:rtl/>
         </w:rPr>
       </w:pPr>
-      <w:bookmarkStart w:id="10" w:name="_Toc504920305"/>
+      <w:bookmarkStart w:id="11" w:name="_Toc504920305"/>
       <w:r>
         <w:rPr>
           <w:rFonts w:ascii="Arial" w:hAnsi="Arial" w:cs="Arial"/>
@@ -7076,7 +7144,7 @@
         </w:rPr>
         <w:t>השוואה</w:t>
       </w:r>
-      <w:bookmarkEnd w:id="10"/>
+      <w:bookmarkEnd w:id="11"/>
       <w:r>
         <w:rPr>
           <w:rFonts w:ascii="Arial" w:hAnsi="Arial" w:cs="Arial"/>
@@ -7147,18 +7215,7 @@
           <w:szCs w:val="24"/>
           <w:rtl/>
         </w:rPr>
-        <w:t xml:space="preserve"> . ללא יוצא מן הכלל מדובר בתוכנות גדולות ומורכבות שמטרתם לספק מענה כולל לכלל צרכי המרפאה ולכן כוללים אלמנטים שלא בהכרח מתאימים למרפאה בודדת עם צוות מצוצמם. דוגמה טובה לזה- מערכת ניהול משמרות של רופאים, כא</w:t>
-      </w:r>
-      <w:bookmarkStart w:id="11" w:name="_GoBack"/>
-      <w:bookmarkEnd w:id="11"/>
-      <w:r>
-        <w:rPr>
-          <w:rFonts w:ascii="Arial" w:hAnsi="Arial"/>
-          <w:sz w:val="24"/>
-          <w:szCs w:val="24"/>
-          <w:rtl/>
-        </w:rPr>
-        <w:t xml:space="preserve">שר מובן שזה מיותר עבור צוות רפואי של 1-2 אנשים. כמו כן אין כל צורך במערכת ניהול </w:t>
+        <w:t xml:space="preserve"> . ללא יוצא מן הכלל מדובר בתוכנות גדולות ומורכבות שמטרתם לספק מענה כולל לכלל צרכי המרפאה ולכן כוללים אלמנטים שלא בהכרח מתאימים למרפאה בודדת עם צוות מצוצמם. דוגמה טובה לזה- מערכת ניהול משמרות של רופאים, כאשר מובן שזה מיותר עבור צוות רפואי של 1-2 אנשים. כמו כן אין כל צורך במערכת ניהול </w:t>
       </w:r>
       <w:r>
         <w:rPr>
@@ -8253,7 +8310,7 @@
         <w:spacing w:line="360" w:lineRule="auto"/>
         <w:jc w:val="left"/>
         <w:rPr>
-          <w:rFonts w:ascii="Arial" w:hAnsi="Arial" w:hint="cs"/>
+          <w:rFonts w:ascii="Arial" w:hAnsi="Arial"/>
           <w:sz w:val="24"/>
           <w:szCs w:val="24"/>
           <w:rtl/>
@@ -11458,7 +11515,7 @@
             <w:noProof/>
             <w:rtl/>
           </w:rPr>
-          <w:t>9</w:t>
+          <w:t>15</w:t>
         </w:r>
         <w:r>
           <w:rPr>
@@ -14656,6 +14713,30 @@
       <w:ind w:left="220"/>
     </w:pPr>
   </w:style>
+  <w:style w:type="character" w:styleId="UnresolvedMention">
+    <w:name w:val="Unresolved Mention"/>
+    <w:basedOn w:val="DefaultParagraphFont"/>
+    <w:uiPriority w:val="99"/>
+    <w:semiHidden/>
+    <w:unhideWhenUsed/>
+    <w:rsid w:val="00DD33FE"/>
+    <w:rPr>
+      <w:color w:val="808080"/>
+      <w:shd w:val="clear" w:color="auto" w:fill="E6E6E6"/>
+    </w:rPr>
+  </w:style>
+  <w:style w:type="character" w:styleId="FollowedHyperlink">
+    <w:name w:val="FollowedHyperlink"/>
+    <w:basedOn w:val="DefaultParagraphFont"/>
+    <w:uiPriority w:val="99"/>
+    <w:semiHidden/>
+    <w:unhideWhenUsed/>
+    <w:rsid w:val="00DD33FE"/>
+    <w:rPr>
+      <w:color w:val="954F72" w:themeColor="followedHyperlink"/>
+      <w:u w:val="single"/>
+    </w:rPr>
+  </w:style>
 </w:styles>
 </file>
 
@@ -14925,7 +15006,7 @@
 </file>
 
 <file path=customXml/itemProps1.xml><?xml version="1.0" encoding="utf-8"?>
-<ds:datastoreItem xmlns:ds="http://schemas.openxmlformats.org/officeDocument/2006/customXml" ds:itemID="{E31900C7-DF04-4F34-8F57-44A7891EC104}">
+<ds:datastoreItem xmlns:ds="http://schemas.openxmlformats.org/officeDocument/2006/customXml" ds:itemID="{7C863319-F4C7-4E9C-A6C2-8E92427CA68B}">
   <ds:schemaRefs>
     <ds:schemaRef ds:uri="http://schemas.openxmlformats.org/officeDocument/2006/bibliography"/>
   </ds:schemaRefs>

</xml_diff>